<commit_message>
Uppdaterad dokumentation Ändrade lite formler och la till väderdata urval
</commit_message>
<xml_diff>
--- a/Dokumentation Unicorn co.docx
+++ b/Dokumentation Unicorn co.docx
@@ -4,7 +4,7 @@
   <w:body>
     <w:p>
       <w:pPr>
-        <w:pStyle w:val="Title"/>
+        <w:pStyle w:val="Rubrik"/>
       </w:pPr>
       <w:r>
         <w:t>Dokumentation</w:t>
@@ -12,12 +12,12 @@
     </w:p>
     <w:p>
       <w:pPr>
-        <w:pStyle w:val="Heading1"/>
-      </w:pPr>
-    </w:p>
-    <w:p>
-      <w:pPr>
-        <w:pStyle w:val="Heading1"/>
+        <w:pStyle w:val="Rubrik1"/>
+      </w:pPr>
+    </w:p>
+    <w:p>
+      <w:pPr>
+        <w:pStyle w:val="Rubrik1"/>
       </w:pPr>
       <w:r>
         <w:t>Syfte med projektet</w:t>
@@ -47,7 +47,7 @@
     <w:p/>
     <w:p>
       <w:pPr>
-        <w:pStyle w:val="Heading1"/>
+        <w:pStyle w:val="Rubrik1"/>
       </w:pPr>
       <w:r>
         <w:t>Teknikval</w:t>
@@ -60,7 +60,7 @@
     </w:p>
     <w:p>
       <w:pPr>
-        <w:pStyle w:val="ListParagraph"/>
+        <w:pStyle w:val="Liststycke"/>
         <w:numPr>
           <w:ilvl w:val="0"/>
           <w:numId w:val="2"/>
@@ -72,7 +72,7 @@
     </w:p>
     <w:p>
       <w:pPr>
-        <w:pStyle w:val="ListParagraph"/>
+        <w:pStyle w:val="Liststycke"/>
         <w:numPr>
           <w:ilvl w:val="1"/>
           <w:numId w:val="2"/>
@@ -90,11 +90,17 @@
     </w:p>
     <w:p>
       <w:pPr>
-        <w:pStyle w:val="ListParagraph"/>
+        <w:pStyle w:val="Liststycke"/>
         <w:ind w:left="1440"/>
       </w:pPr>
       <w:r>
-        <w:t>För att vikta medelvärdena så att alla väger lika tungt har</w:t>
+        <w:t>För att vikta medelvärdena så att alla väger lika tungt</w:t>
+      </w:r>
+      <w:r>
+        <w:t xml:space="preserve"> och har samma spridning,</w:t>
+      </w:r>
+      <w:r>
+        <w:t xml:space="preserve"> har</w:t>
       </w:r>
       <w:r>
         <w:t xml:space="preserve"> vi</w:t>
@@ -109,10 +115,16 @@
         <w:t xml:space="preserve"> alla våra mätpunkter</w:t>
       </w:r>
       <w:r>
+        <w:t xml:space="preserve"> och sedan använt en formel för att </w:t>
+      </w:r>
+      <w:r>
+        <w:t>normalisera varje mätvärde</w:t>
+      </w:r>
+      <w:r>
         <w:t xml:space="preserve">. </w:t>
       </w:r>
       <w:r>
-        <w:t>Formeln vi sedan använde för att få fram våra z-värden är:</w:t>
+        <w:t>Formeln vi använde för att få fram våra z-värden är:</w:t>
       </w:r>
     </w:p>
     <w:p>
@@ -123,6 +135,12 @@
       </w:pPr>
       <m:oMathPara>
         <m:oMath>
+          <m:r>
+            <w:rPr>
+              <w:rFonts w:ascii="Cambria Math" w:hAnsi="Cambria Math"/>
+            </w:rPr>
+            <m:t>zVärde =</m:t>
+          </m:r>
           <m:f>
             <m:fPr>
               <m:ctrlPr>
@@ -137,7 +155,19 @@
                 <w:rPr>
                   <w:rFonts w:ascii="Cambria Math" w:hAnsi="Cambria Math"/>
                 </w:rPr>
-                <m:t>Värde-medelvärde</m:t>
+                <m:t>Värde-</m:t>
+              </m:r>
+              <m:r>
+                <w:rPr>
+                  <w:rFonts w:ascii="Cambria Math" w:hAnsi="Cambria Math"/>
+                </w:rPr>
+                <m:t>M</m:t>
+              </m:r>
+              <m:r>
+                <w:rPr>
+                  <w:rFonts w:ascii="Cambria Math" w:hAnsi="Cambria Math"/>
+                </w:rPr>
+                <m:t>edelvärde</m:t>
               </m:r>
             </m:num>
             <m:den>
@@ -154,12 +184,12 @@
     </w:p>
     <w:p>
       <w:pPr>
-        <w:pStyle w:val="ListParagraph"/>
-      </w:pPr>
-    </w:p>
-    <w:p>
-      <w:pPr>
-        <w:pStyle w:val="ListParagraph"/>
+        <w:pStyle w:val="Liststycke"/>
+      </w:pPr>
+    </w:p>
+    <w:p>
+      <w:pPr>
+        <w:pStyle w:val="Liststycke"/>
         <w:ind w:left="1440"/>
         <w:rPr>
           <w:rFonts w:eastAsiaTheme="minorEastAsia"/>
@@ -169,18 +199,27 @@
         <w:rPr>
           <w:rFonts w:eastAsiaTheme="minorEastAsia"/>
         </w:rPr>
-        <w:t xml:space="preserve"> När vi gjort denna uträkning beräknade vi ”väderpoäng” för att se vilka orter som är aktuella för etablering.</w:t>
-      </w:r>
-      <w:r>
-        <w:rPr>
-          <w:rFonts w:eastAsiaTheme="minorEastAsia"/>
-        </w:rPr>
-        <w:t xml:space="preserve"> Formeln vi sedan använde för att få fram våra väderpoäng är:</w:t>
-      </w:r>
-    </w:p>
-    <w:p>
-      <w:pPr>
-        <w:pStyle w:val="ListParagraph"/>
+        <w:t>När vi gjort denna uträkning beräknade vi ”väderpoäng” för att se vilka orter som är aktuella för etablering.</w:t>
+      </w:r>
+      <w:r>
+        <w:rPr>
+          <w:rFonts w:eastAsiaTheme="minorEastAsia"/>
+        </w:rPr>
+        <w:t xml:space="preserve"> Formeln vi använde för att få fram våra väderpoäng är:</w:t>
+      </w:r>
+    </w:p>
+    <w:p>
+      <w:pPr>
+        <w:pStyle w:val="Liststycke"/>
+        <w:ind w:left="1440"/>
+        <w:rPr>
+          <w:rFonts w:eastAsiaTheme="minorEastAsia"/>
+        </w:rPr>
+      </w:pPr>
+    </w:p>
+    <w:p>
+      <w:pPr>
+        <w:pStyle w:val="Liststycke"/>
         <w:ind w:left="1440"/>
         <w:rPr>
           <w:rFonts w:eastAsiaTheme="minorEastAsia"/>
@@ -188,6 +227,33 @@
       </w:pPr>
       <m:oMathPara>
         <m:oMath>
+          <m:r>
+            <m:rPr>
+              <m:sty m:val="p"/>
+            </m:rPr>
+            <w:rPr>
+              <w:rFonts w:ascii="Cambria Math" w:eastAsiaTheme="minorEastAsia" w:hAnsi="Cambria Math"/>
+            </w:rPr>
+            <m:t>V</m:t>
+          </m:r>
+          <m:r>
+            <m:rPr>
+              <m:sty m:val="p"/>
+            </m:rPr>
+            <w:rPr>
+              <w:rFonts w:ascii="Cambria Math" w:eastAsiaTheme="minorEastAsia" w:hAnsi="Cambria Math"/>
+            </w:rPr>
+            <m:t>äderpoäng</m:t>
+          </m:r>
+          <m:r>
+            <m:rPr>
+              <m:sty m:val="p"/>
+            </m:rPr>
+            <w:rPr>
+              <w:rFonts w:ascii="Cambria Math" w:eastAsiaTheme="minorEastAsia"/>
+            </w:rPr>
+            <m:t>=</m:t>
+          </m:r>
           <m:r>
             <w:rPr>
               <w:rFonts w:ascii="Cambria Math" w:eastAsiaTheme="minorEastAsia" w:hAnsi="Cambria Math"/>
@@ -199,7 +265,7 @@
     </w:p>
     <w:p>
       <w:pPr>
-        <w:pStyle w:val="ListParagraph"/>
+        <w:pStyle w:val="Liststycke"/>
         <w:ind w:left="1440"/>
         <w:rPr>
           <w:rFonts w:eastAsiaTheme="minorEastAsia"/>
@@ -208,7 +274,7 @@
     </w:p>
     <w:p>
       <w:pPr>
-        <w:pStyle w:val="ListParagraph"/>
+        <w:pStyle w:val="Liststycke"/>
         <w:ind w:left="1440"/>
         <w:rPr>
           <w:rFonts w:eastAsiaTheme="minorEastAsia"/>
@@ -223,7 +289,7 @@
     </w:p>
     <w:p>
       <w:pPr>
-        <w:pStyle w:val="ListParagraph"/>
+        <w:pStyle w:val="Liststycke"/>
         <w:ind w:left="1440"/>
         <w:rPr>
           <w:rFonts w:eastAsiaTheme="minorEastAsia"/>
@@ -244,7 +310,7 @@
     </w:p>
     <w:p>
       <w:pPr>
-        <w:pStyle w:val="ListParagraph"/>
+        <w:pStyle w:val="Liststycke"/>
         <w:ind w:left="1440"/>
         <w:rPr>
           <w:rFonts w:eastAsiaTheme="minorEastAsia"/>
@@ -253,7 +319,7 @@
     </w:p>
     <w:p>
       <w:pPr>
-        <w:pStyle w:val="ListParagraph"/>
+        <w:pStyle w:val="Liststycke"/>
         <w:ind w:left="1440"/>
         <w:rPr>
           <w:rFonts w:eastAsiaTheme="minorEastAsia"/>
@@ -263,16 +329,38 @@
         <w:rPr>
           <w:rFonts w:eastAsiaTheme="minorEastAsia"/>
         </w:rPr>
+        <w:t>Sol data var den begränsande faktorn, då SMHI bara hade sol data för 19 städer. Så vi valde att fokusera på de städerna, och laddade ner de andra väderdata typerna från väderstationer så nära de städerna som möjligt.</w:t>
+      </w:r>
+    </w:p>
+    <w:p>
+      <w:pPr>
+        <w:pStyle w:val="Liststycke"/>
+        <w:ind w:left="1440"/>
+        <w:rPr>
+          <w:rFonts w:eastAsiaTheme="minorEastAsia"/>
+        </w:rPr>
+      </w:pPr>
+    </w:p>
+    <w:p>
+      <w:pPr>
+        <w:pStyle w:val="Liststycke"/>
+        <w:ind w:left="1440"/>
+        <w:rPr>
+          <w:rFonts w:eastAsiaTheme="minorEastAsia"/>
+        </w:rPr>
+      </w:pPr>
+      <w:r>
+        <w:rPr>
+          <w:rFonts w:eastAsiaTheme="minorEastAsia"/>
+        </w:rPr>
         <w:t xml:space="preserve">Väderdata angående regn fanns inte specifikt för alla städer vi hade med i selekteringen, vi tog då </w:t>
       </w:r>
-      <w:proofErr w:type="spellStart"/>
-      <w:r>
-        <w:rPr>
-          <w:rFonts w:eastAsiaTheme="minorEastAsia"/>
-        </w:rPr>
-        <w:t>regndata</w:t>
-      </w:r>
-      <w:proofErr w:type="spellEnd"/>
+      <w:r>
+        <w:rPr>
+          <w:rFonts w:eastAsiaTheme="minorEastAsia"/>
+        </w:rPr>
+        <w:t>regn data</w:t>
+      </w:r>
       <w:r>
         <w:rPr>
           <w:rFonts w:eastAsiaTheme="minorEastAsia"/>
@@ -282,7 +370,7 @@
     </w:p>
     <w:p>
       <w:pPr>
-        <w:pStyle w:val="ListParagraph"/>
+        <w:pStyle w:val="Liststycke"/>
         <w:numPr>
           <w:ilvl w:val="2"/>
           <w:numId w:val="2"/>
@@ -300,7 +388,7 @@
     </w:p>
     <w:p>
       <w:pPr>
-        <w:pStyle w:val="ListParagraph"/>
+        <w:pStyle w:val="Liststycke"/>
         <w:numPr>
           <w:ilvl w:val="2"/>
           <w:numId w:val="2"/>
@@ -332,7 +420,7 @@
     </w:p>
     <w:p>
       <w:pPr>
-        <w:pStyle w:val="ListParagraph"/>
+        <w:pStyle w:val="Liststycke"/>
         <w:numPr>
           <w:ilvl w:val="2"/>
           <w:numId w:val="2"/>
@@ -364,7 +452,7 @@
     </w:p>
     <w:p>
       <w:pPr>
-        <w:pStyle w:val="ListParagraph"/>
+        <w:pStyle w:val="Liststycke"/>
         <w:numPr>
           <w:ilvl w:val="2"/>
           <w:numId w:val="2"/>
@@ -382,7 +470,7 @@
     </w:p>
     <w:p>
       <w:pPr>
-        <w:pStyle w:val="ListParagraph"/>
+        <w:pStyle w:val="Liststycke"/>
         <w:numPr>
           <w:ilvl w:val="2"/>
           <w:numId w:val="2"/>
@@ -400,7 +488,7 @@
     </w:p>
     <w:p>
       <w:pPr>
-        <w:pStyle w:val="ListParagraph"/>
+        <w:pStyle w:val="Liststycke"/>
         <w:numPr>
           <w:ilvl w:val="2"/>
           <w:numId w:val="2"/>
@@ -413,18 +501,19 @@
         <w:rPr>
           <w:rFonts w:eastAsiaTheme="minorEastAsia"/>
         </w:rPr>
+        <w:lastRenderedPageBreak/>
         <w:t>Umeå har data från Holmön</w:t>
       </w:r>
     </w:p>
     <w:p>
       <w:pPr>
-        <w:pStyle w:val="ListParagraph"/>
+        <w:pStyle w:val="Liststycke"/>
         <w:ind w:left="1440"/>
       </w:pPr>
     </w:p>
     <w:p>
       <w:pPr>
-        <w:pStyle w:val="ListParagraph"/>
+        <w:pStyle w:val="Liststycke"/>
         <w:numPr>
           <w:ilvl w:val="0"/>
           <w:numId w:val="2"/>
@@ -449,7 +538,7 @@
     </w:p>
     <w:p>
       <w:pPr>
-        <w:pStyle w:val="ListParagraph"/>
+        <w:pStyle w:val="Liststycke"/>
         <w:numPr>
           <w:ilvl w:val="1"/>
           <w:numId w:val="2"/>
@@ -461,7 +550,7 @@
     </w:p>
     <w:p>
       <w:pPr>
-        <w:pStyle w:val="ListParagraph"/>
+        <w:pStyle w:val="Liststycke"/>
         <w:numPr>
           <w:ilvl w:val="1"/>
           <w:numId w:val="2"/>
@@ -473,7 +562,7 @@
     </w:p>
     <w:p>
       <w:pPr>
-        <w:pStyle w:val="ListParagraph"/>
+        <w:pStyle w:val="Liststycke"/>
         <w:numPr>
           <w:ilvl w:val="1"/>
           <w:numId w:val="2"/>
@@ -481,7 +570,6 @@
       </w:pPr>
       <w:proofErr w:type="spellStart"/>
       <w:r>
-        <w:lastRenderedPageBreak/>
         <w:t>Javascript</w:t>
       </w:r>
       <w:proofErr w:type="spellEnd"/>
@@ -499,7 +587,7 @@
     </w:p>
     <w:p>
       <w:pPr>
-        <w:pStyle w:val="ListParagraph"/>
+        <w:pStyle w:val="Liststycke"/>
         <w:numPr>
           <w:ilvl w:val="1"/>
           <w:numId w:val="2"/>
@@ -552,7 +640,7 @@
     </w:p>
     <w:p>
       <w:pPr>
-        <w:pStyle w:val="ListParagraph"/>
+        <w:pStyle w:val="Liststycke"/>
         <w:numPr>
           <w:ilvl w:val="0"/>
           <w:numId w:val="2"/>
@@ -566,7 +654,7 @@
     </w:p>
     <w:p>
       <w:pPr>
-        <w:pStyle w:val="ListParagraph"/>
+        <w:pStyle w:val="Liststycke"/>
         <w:numPr>
           <w:ilvl w:val="1"/>
           <w:numId w:val="2"/>
@@ -581,7 +669,15 @@
       </w:r>
       <w:proofErr w:type="spellEnd"/>
       <w:r>
-        <w:t xml:space="preserve"> till att plotta vår väderdata på en karta. Sedan transformerade vi texten från </w:t>
+        <w:t xml:space="preserve"> till att plotta vår väderdata på en karta. Sedan transformerade vi </w:t>
+      </w:r>
+      <w:r>
+        <w:t>kartanS</w:t>
+      </w:r>
+      <w:bookmarkStart w:id="0" w:name="_GoBack"/>
+      <w:bookmarkEnd w:id="0"/>
+      <w:r>
+        <w:t xml:space="preserve"> från </w:t>
       </w:r>
       <w:proofErr w:type="spellStart"/>
       <w:r>
@@ -619,7 +715,7 @@
     <w:p/>
     <w:p>
       <w:pPr>
-        <w:pStyle w:val="Heading1"/>
+        <w:pStyle w:val="Rubrik1"/>
       </w:pPr>
       <w:r>
         <w:t>Hur ser lösningen ut?</w:t>
@@ -648,7 +744,7 @@
     </w:p>
     <w:p>
       <w:pPr>
-        <w:pStyle w:val="ListParagraph"/>
+        <w:pStyle w:val="Liststycke"/>
         <w:numPr>
           <w:ilvl w:val="0"/>
           <w:numId w:val="2"/>
@@ -660,7 +756,7 @@
     </w:p>
     <w:p>
       <w:pPr>
-        <w:pStyle w:val="ListParagraph"/>
+        <w:pStyle w:val="Liststycke"/>
         <w:numPr>
           <w:ilvl w:val="1"/>
           <w:numId w:val="2"/>
@@ -672,7 +768,7 @@
     </w:p>
     <w:p>
       <w:pPr>
-        <w:pStyle w:val="ListParagraph"/>
+        <w:pStyle w:val="Liststycke"/>
         <w:numPr>
           <w:ilvl w:val="0"/>
           <w:numId w:val="2"/>
@@ -684,7 +780,7 @@
     </w:p>
     <w:p>
       <w:pPr>
-        <w:pStyle w:val="ListParagraph"/>
+        <w:pStyle w:val="Liststycke"/>
         <w:numPr>
           <w:ilvl w:val="1"/>
           <w:numId w:val="2"/>
@@ -696,7 +792,7 @@
     </w:p>
     <w:p>
       <w:pPr>
-        <w:pStyle w:val="ListParagraph"/>
+        <w:pStyle w:val="Liststycke"/>
         <w:numPr>
           <w:ilvl w:val="0"/>
           <w:numId w:val="2"/>
@@ -708,7 +804,7 @@
     </w:p>
     <w:p>
       <w:pPr>
-        <w:pStyle w:val="ListParagraph"/>
+        <w:pStyle w:val="Liststycke"/>
         <w:numPr>
           <w:ilvl w:val="1"/>
           <w:numId w:val="2"/>
@@ -764,10 +860,9 @@
     </w:p>
     <w:p>
       <w:pPr>
-        <w:pStyle w:val="Heading1"/>
-      </w:pPr>
-      <w:r>
-        <w:lastRenderedPageBreak/>
+        <w:pStyle w:val="Rubrik1"/>
+      </w:pPr>
+      <w:r>
         <w:t>Hur kan lösningen förbättras och vidareutvecklas?</w:t>
       </w:r>
     </w:p>
@@ -789,7 +884,7 @@
     </w:p>
     <w:p>
       <w:pPr>
-        <w:pStyle w:val="ListParagraph"/>
+        <w:pStyle w:val="Liststycke"/>
         <w:numPr>
           <w:ilvl w:val="0"/>
           <w:numId w:val="2"/>
@@ -804,7 +899,7 @@
     </w:p>
     <w:p>
       <w:pPr>
-        <w:pStyle w:val="ListParagraph"/>
+        <w:pStyle w:val="Liststycke"/>
         <w:numPr>
           <w:ilvl w:val="0"/>
           <w:numId w:val="2"/>
@@ -816,7 +911,7 @@
     </w:p>
     <w:p>
       <w:pPr>
-        <w:pStyle w:val="ListParagraph"/>
+        <w:pStyle w:val="Liststycke"/>
         <w:numPr>
           <w:ilvl w:val="0"/>
           <w:numId w:val="2"/>
@@ -836,7 +931,7 @@
     </w:p>
     <w:p>
       <w:pPr>
-        <w:pStyle w:val="ListParagraph"/>
+        <w:pStyle w:val="Liststycke"/>
         <w:numPr>
           <w:ilvl w:val="0"/>
           <w:numId w:val="2"/>
@@ -848,7 +943,7 @@
     </w:p>
     <w:p>
       <w:pPr>
-        <w:pStyle w:val="ListParagraph"/>
+        <w:pStyle w:val="Liststycke"/>
         <w:numPr>
           <w:ilvl w:val="0"/>
           <w:numId w:val="2"/>
@@ -868,7 +963,7 @@
     </w:p>
     <w:p>
       <w:pPr>
-        <w:pStyle w:val="ListParagraph"/>
+        <w:pStyle w:val="Liststycke"/>
         <w:numPr>
           <w:ilvl w:val="0"/>
           <w:numId w:val="2"/>
@@ -888,7 +983,7 @@
     </w:p>
     <w:p>
       <w:pPr>
-        <w:pStyle w:val="ListParagraph"/>
+        <w:pStyle w:val="Liststycke"/>
         <w:numPr>
           <w:ilvl w:val="0"/>
           <w:numId w:val="2"/>
@@ -900,7 +995,7 @@
     </w:p>
     <w:p>
       <w:pPr>
-        <w:pStyle w:val="ListParagraph"/>
+        <w:pStyle w:val="Liststycke"/>
         <w:numPr>
           <w:ilvl w:val="0"/>
           <w:numId w:val="2"/>
@@ -917,12 +1012,10 @@
       <w:r>
         <w:t xml:space="preserve"> på x-axeln för linjediagram över restaurangindex</w:t>
       </w:r>
-      <w:bookmarkStart w:id="0" w:name="_GoBack"/>
-      <w:bookmarkEnd w:id="0"/>
-    </w:p>
-    <w:p>
-      <w:pPr>
-        <w:pStyle w:val="ListParagraph"/>
+    </w:p>
+    <w:p>
+      <w:pPr>
+        <w:pStyle w:val="Liststycke"/>
       </w:pPr>
     </w:p>
     <w:sectPr>
@@ -1570,11 +1663,11 @@
     <w:name w:val="Normal"/>
     <w:qFormat/>
   </w:style>
-  <w:style w:type="paragraph" w:styleId="Heading1">
+  <w:style w:type="paragraph" w:styleId="Rubrik1">
     <w:name w:val="heading 1"/>
     <w:basedOn w:val="Normal"/>
     <w:next w:val="Normal"/>
-    <w:link w:val="Heading1Char"/>
+    <w:link w:val="Rubrik1Char"/>
     <w:uiPriority w:val="9"/>
     <w:qFormat/>
     <w:rsid w:val="009D5549"/>
@@ -1591,13 +1684,13 @@
       <w:szCs w:val="32"/>
     </w:rPr>
   </w:style>
-  <w:style w:type="character" w:default="1" w:styleId="DefaultParagraphFont">
+  <w:style w:type="character" w:default="1" w:styleId="Standardstycketeckensnitt">
     <w:name w:val="Default Paragraph Font"/>
     <w:uiPriority w:val="1"/>
     <w:semiHidden/>
     <w:unhideWhenUsed/>
   </w:style>
-  <w:style w:type="table" w:default="1" w:styleId="TableNormal">
+  <w:style w:type="table" w:default="1" w:styleId="Normaltabell">
     <w:name w:val="Normal Table"/>
     <w:uiPriority w:val="99"/>
     <w:semiHidden/>
@@ -1612,17 +1705,17 @@
       </w:tblCellMar>
     </w:tblPr>
   </w:style>
-  <w:style w:type="numbering" w:default="1" w:styleId="NoList">
+  <w:style w:type="numbering" w:default="1" w:styleId="Ingenlista">
     <w:name w:val="No List"/>
     <w:uiPriority w:val="99"/>
     <w:semiHidden/>
     <w:unhideWhenUsed/>
   </w:style>
-  <w:style w:type="paragraph" w:styleId="Title">
+  <w:style w:type="paragraph" w:styleId="Rubrik">
     <w:name w:val="Title"/>
     <w:basedOn w:val="Normal"/>
     <w:next w:val="Normal"/>
-    <w:link w:val="TitleChar"/>
+    <w:link w:val="RubrikChar"/>
     <w:uiPriority w:val="10"/>
     <w:qFormat/>
     <w:rsid w:val="009D5549"/>
@@ -1638,10 +1731,10 @@
       <w:szCs w:val="56"/>
     </w:rPr>
   </w:style>
-  <w:style w:type="character" w:customStyle="1" w:styleId="TitleChar">
-    <w:name w:val="Title Char"/>
-    <w:basedOn w:val="DefaultParagraphFont"/>
-    <w:link w:val="Title"/>
+  <w:style w:type="character" w:customStyle="1" w:styleId="RubrikChar">
+    <w:name w:val="Rubrik Char"/>
+    <w:basedOn w:val="Standardstycketeckensnitt"/>
+    <w:link w:val="Rubrik"/>
     <w:uiPriority w:val="10"/>
     <w:rsid w:val="009D5549"/>
     <w:rPr>
@@ -1652,7 +1745,7 @@
       <w:szCs w:val="56"/>
     </w:rPr>
   </w:style>
-  <w:style w:type="paragraph" w:styleId="ListParagraph">
+  <w:style w:type="paragraph" w:styleId="Liststycke">
     <w:name w:val="List Paragraph"/>
     <w:basedOn w:val="Normal"/>
     <w:uiPriority w:val="34"/>
@@ -1663,10 +1756,10 @@
       <w:contextualSpacing/>
     </w:pPr>
   </w:style>
-  <w:style w:type="character" w:customStyle="1" w:styleId="Heading1Char">
-    <w:name w:val="Heading 1 Char"/>
-    <w:basedOn w:val="DefaultParagraphFont"/>
-    <w:link w:val="Heading1"/>
+  <w:style w:type="character" w:customStyle="1" w:styleId="Rubrik1Char">
+    <w:name w:val="Rubrik 1 Char"/>
+    <w:basedOn w:val="Standardstycketeckensnitt"/>
+    <w:link w:val="Rubrik1"/>
     <w:uiPriority w:val="9"/>
     <w:rsid w:val="009D5549"/>
     <w:rPr>
@@ -1676,9 +1769,9 @@
       <w:szCs w:val="32"/>
     </w:rPr>
   </w:style>
-  <w:style w:type="character" w:styleId="PlaceholderText">
+  <w:style w:type="character" w:styleId="Platshllartext">
     <w:name w:val="Placeholder Text"/>
-    <w:basedOn w:val="DefaultParagraphFont"/>
+    <w:basedOn w:val="Standardstycketeckensnitt"/>
     <w:uiPriority w:val="99"/>
     <w:semiHidden/>
     <w:rsid w:val="004E7170"/>

</xml_diff>